<commit_message>
Cleaned up meeting minutes
Fixed spelling / grammar issues and cleaned it up to be easier to read
</commit_message>
<xml_diff>
--- a/Meeting Minutes/Sprint 1 - 20-10-16 Meeting Minutes.docx
+++ b/Meeting Minutes/Sprint 1 - 20-10-16 Meeting Minutes.docx
@@ -1,6 +1,6 @@
 
 <file path=word/document.xml><?xml version="1.0" encoding="utf-8"?>
-<w:document xmlns:ve="http://schemas.openxmlformats.org/markup-compatibility/2006" xmlns:o="urn:schemas-microsoft-com:office:office" xmlns:r="http://schemas.openxmlformats.org/officeDocument/2006/relationships" xmlns:m="http://schemas.openxmlformats.org/officeDocument/2006/math" xmlns:v="urn:schemas-microsoft-com:vml" xmlns:wp="http://schemas.openxmlformats.org/drawingml/2006/wordprocessingDrawing" xmlns:w10="urn:schemas-microsoft-com:office:word" xmlns:w="http://schemas.openxmlformats.org/wordprocessingml/2006/main" xmlns:wne="http://schemas.microsoft.com/office/word/2006/wordml">
+<w:document xmlns:wpc="http://schemas.microsoft.com/office/word/2010/wordprocessingCanvas" xmlns:mc="http://schemas.openxmlformats.org/markup-compatibility/2006" xmlns:o="urn:schemas-microsoft-com:office:office" xmlns:r="http://schemas.openxmlformats.org/officeDocument/2006/relationships" xmlns:m="http://schemas.openxmlformats.org/officeDocument/2006/math" xmlns:v="urn:schemas-microsoft-com:vml" xmlns:wp14="http://schemas.microsoft.com/office/word/2010/wordprocessingDrawing" xmlns:wp="http://schemas.openxmlformats.org/drawingml/2006/wordprocessingDrawing" xmlns:w10="urn:schemas-microsoft-com:office:word" xmlns:w="http://schemas.openxmlformats.org/wordprocessingml/2006/main" xmlns:w14="http://schemas.microsoft.com/office/word/2010/wordml" xmlns:w15="http://schemas.microsoft.com/office/word/2012/wordml" xmlns:wpg="http://schemas.microsoft.com/office/word/2010/wordprocessingGroup" xmlns:wpi="http://schemas.microsoft.com/office/word/2010/wordprocessingInk" xmlns:wne="http://schemas.microsoft.com/office/word/2006/wordml" xmlns:wps="http://schemas.microsoft.com/office/word/2010/wordprocessingShape" mc:Ignorable="w14 w15 wp14">
   <w:body>
     <w:p>
       <w:pPr>
@@ -10,11 +10,16 @@
       </w:pPr>
       <w:r>
         <w:rPr>
+          <w:b/>
+          <w:sz w:val="24"/>
           <w:u w:val="single"/>
         </w:rPr>
         <w:t>Date:</w:t>
       </w:r>
       <w:r>
+        <w:rPr>
+          <w:sz w:val="24"/>
+        </w:rPr>
         <w:t xml:space="preserve"> </w:t>
       </w:r>
       <w:r>
@@ -32,14 +37,22 @@
       </w:pPr>
       <w:r>
         <w:rPr>
+          <w:b/>
+          <w:sz w:val="24"/>
           <w:u w:val="single"/>
         </w:rPr>
         <w:t>Location:</w:t>
       </w:r>
       <w:r>
+        <w:rPr>
+          <w:sz w:val="24"/>
+        </w:rPr>
         <w:t xml:space="preserve"> </w:t>
       </w:r>
       <w:r>
+        <w:rPr>
+          <w:sz w:val="24"/>
+        </w:rPr>
         <w:t xml:space="preserve"> </w:t>
       </w:r>
       <w:r>
@@ -50,8 +63,23 @@
       </w:r>
     </w:p>
     <w:p>
-      <w:r>
-        <w:rPr>
+      <w:pPr>
+        <w:rPr>
+          <w:i/>
+        </w:rPr>
+      </w:pPr>
+    </w:p>
+    <w:p>
+      <w:pPr>
+        <w:rPr>
+          <w:b/>
+          <w:sz w:val="24"/>
+        </w:rPr>
+      </w:pPr>
+      <w:r>
+        <w:rPr>
+          <w:b/>
+          <w:sz w:val="24"/>
           <w:u w:val="single"/>
         </w:rPr>
         <w:t>Attendants:</w:t>
@@ -59,23 +87,28 @@
     </w:p>
     <w:p>
       <w:r>
-        <w:t>Max Carter,</w:t>
+        <w:t>Max Carter</w:t>
       </w:r>
       <w:r>
         <w:br/>
-        <w:t>Charlie Crewe,</w:t>
+        <w:t>Charlie Crewe</w:t>
       </w:r>
       <w:r>
         <w:br/>
         <w:t>Ethan Ward</w:t>
       </w:r>
-      <w:r>
-        <w:t>.</w:t>
-      </w:r>
-    </w:p>
-    <w:p>
-      <w:r>
-        <w:rPr>
+    </w:p>
+    <w:p>
+      <w:pPr>
+        <w:rPr>
+          <w:b/>
+          <w:sz w:val="24"/>
+        </w:rPr>
+      </w:pPr>
+      <w:r>
+        <w:rPr>
+          <w:b/>
+          <w:sz w:val="24"/>
           <w:u w:val="single"/>
         </w:rPr>
         <w:t>Missing:</w:t>
@@ -86,9 +119,18 @@
         <w:t>Joe Sawyer</w:t>
       </w:r>
     </w:p>
-    <w:p>
-      <w:r>
-        <w:rPr>
+    <w:p/>
+    <w:p>
+      <w:pPr>
+        <w:rPr>
+          <w:b/>
+          <w:sz w:val="24"/>
+        </w:rPr>
+      </w:pPr>
+      <w:r>
+        <w:rPr>
+          <w:b/>
+          <w:sz w:val="24"/>
           <w:u w:val="single"/>
         </w:rPr>
         <w:t>Topic of meeting:</w:t>
@@ -111,7 +153,19 @@
         <w:rPr>
           <w:i/>
         </w:rPr>
-        <w:t xml:space="preserve"> inline with the brief</w:t>
+        <w:t xml:space="preserve"> </w:t>
+      </w:r>
+      <w:r>
+        <w:rPr>
+          <w:i/>
+        </w:rPr>
+        <w:t>in line</w:t>
+      </w:r>
+      <w:r>
+        <w:rPr>
+          <w:i/>
+        </w:rPr>
+        <w:t xml:space="preserve"> with the brief</w:t>
       </w:r>
     </w:p>
     <w:p>
@@ -140,7 +194,7 @@
         <w:rPr>
           <w:i/>
         </w:rPr>
-        <w:t>To make the game link with the emotions we have choosen</w:t>
+        <w:t>To make the game link with the emotions we have chosen</w:t>
       </w:r>
     </w:p>
     <w:p>
@@ -186,67 +240,39 @@
       </w:r>
     </w:p>
     <w:p>
-      <w:r>
-        <w:rPr>
-          <w:u w:val="single"/>
-        </w:rPr>
-        <w:t>Moving forward:</w:t>
-      </w:r>
-    </w:p>
-    <w:p>
-      <w:pPr>
-        <w:rPr>
-          <w:i/>
-        </w:rPr>
-      </w:pPr>
-      <w:r>
-        <w:rPr>
-          <w:i/>
-        </w:rPr>
-        <w:t>What did we learn?</w:t>
-      </w:r>
-    </w:p>
-    <w:p>
-      <w:pPr>
-        <w:rPr>
-          <w:i/>
-        </w:rPr>
-      </w:pPr>
-      <w:r>
-        <w:rPr>
-          <w:i/>
-        </w:rPr>
-        <w:t>Where will we be moving/working towards this week?</w:t>
-      </w:r>
-    </w:p>
-    <w:p>
-      <w:pPr>
-        <w:rPr>
-          <w:i/>
-        </w:rPr>
-      </w:pPr>
-      <w:r>
-        <w:rPr>
-          <w:i/>
-        </w:rPr>
-        <w:t>What is our plan for the following week?</w:t>
-      </w:r>
-    </w:p>
-    <w:p>
-      <w:pPr>
-        <w:rPr>
-          <w:u w:val="single"/>
-        </w:rPr>
-      </w:pPr>
-      <w:r>
-        <w:rPr>
+      <w:pPr>
+        <w:rPr>
+          <w:i/>
+        </w:rPr>
+      </w:pPr>
+    </w:p>
+    <w:p>
+      <w:pPr>
+        <w:rPr>
+          <w:b/>
+          <w:sz w:val="24"/>
+          <w:u w:val="single"/>
+        </w:rPr>
+      </w:pPr>
+      <w:r>
+        <w:rPr>
+          <w:b/>
+          <w:sz w:val="24"/>
           <w:u w:val="single"/>
         </w:rPr>
         <w:t>Tasks:</w:t>
       </w:r>
     </w:p>
     <w:p>
-      <w:r>
+      <w:pPr>
+        <w:rPr>
+          <w:u w:val="single"/>
+        </w:rPr>
+      </w:pPr>
+      <w:r>
+        <w:rPr>
+          <w:u w:val="single"/>
+        </w:rPr>
         <w:t>Charlie:</w:t>
       </w:r>
     </w:p>
@@ -273,7 +299,19 @@
         <w:rPr>
           <w:i/>
         </w:rPr>
-        <w:t>As a programmer offer support and aid for Ethans coding tasks should it be needed – 1h</w:t>
+        <w:t>As a programmer offer support and aid for Ethan</w:t>
+      </w:r>
+      <w:r>
+        <w:rPr>
+          <w:i/>
+        </w:rPr>
+        <w:t>’</w:t>
+      </w:r>
+      <w:r>
+        <w:rPr>
+          <w:i/>
+        </w:rPr>
+        <w:t>s coding tasks should it be needed – 1h</w:t>
       </w:r>
     </w:p>
     <w:p>
@@ -302,7 +340,15 @@
       </w:r>
     </w:p>
     <w:p>
-      <w:r>
+      <w:pPr>
+        <w:rPr>
+          <w:u w:val="single"/>
+        </w:rPr>
+      </w:pPr>
+      <w:r>
+        <w:rPr>
+          <w:u w:val="single"/>
+        </w:rPr>
         <w:t>Max:</w:t>
       </w:r>
     </w:p>
@@ -313,11 +359,28 @@
     </w:p>
     <w:p>
       <w:r>
-        <w:t>As a manager set up github to the state the team needs it to be too and put the tasks on github – 1h</w:t>
-      </w:r>
-    </w:p>
-    <w:p>
-      <w:r>
+        <w:t>As a manager set up GitHub</w:t>
+      </w:r>
+      <w:r>
+        <w:t xml:space="preserve"> to the </w:t>
+      </w:r>
+      <w:r>
+        <w:t>state the team needs it to be and put the tasks on GitHub</w:t>
+      </w:r>
+      <w:r>
+        <w:t xml:space="preserve"> – 1h</w:t>
+      </w:r>
+    </w:p>
+    <w:p>
+      <w:pPr>
+        <w:rPr>
+          <w:u w:val="single"/>
+        </w:rPr>
+      </w:pPr>
+      <w:r>
+        <w:rPr>
+          <w:u w:val="single"/>
+        </w:rPr>
         <w:t>Ethan:</w:t>
       </w:r>
     </w:p>
@@ -331,7 +394,27 @@
         <w:rPr>
           <w:i/>
         </w:rPr>
-        <w:t>As a programmer  work on the inital movement control for the base game – 3h</w:t>
+        <w:t>As a programmer</w:t>
+      </w:r>
+      <w:bookmarkStart w:id="0" w:name="_GoBack"/>
+      <w:bookmarkEnd w:id="0"/>
+      <w:r>
+        <w:rPr>
+          <w:i/>
+        </w:rPr>
+        <w:t xml:space="preserve"> work on the </w:t>
+      </w:r>
+      <w:r>
+        <w:rPr>
+          <w:i/>
+        </w:rPr>
+        <w:t>initial</w:t>
+      </w:r>
+      <w:r>
+        <w:rPr>
+          <w:i/>
+        </w:rPr>
+        <w:t xml:space="preserve"> movement control for the base game – 3h</w:t>
       </w:r>
     </w:p>
     <w:p>
@@ -349,7 +432,15 @@
       </w:r>
     </w:p>
     <w:p>
-      <w:r>
+      <w:pPr>
+        <w:rPr>
+          <w:u w:val="single"/>
+        </w:rPr>
+      </w:pPr>
+      <w:r>
+        <w:rPr>
+          <w:u w:val="single"/>
+        </w:rPr>
         <w:t>Joe:</w:t>
       </w:r>
     </w:p>
@@ -388,14 +479,57 @@
     <w:p>
       <w:pPr>
         <w:rPr>
-          <w:u w:val="single"/>
-        </w:rPr>
-      </w:pPr>
-      <w:r>
-        <w:rPr>
-          <w:u w:val="single"/>
-        </w:rPr>
-        <w:t>Next Weeks Meeting:</w:t>
+          <w:i/>
+        </w:rPr>
+      </w:pPr>
+    </w:p>
+    <w:p>
+      <w:pPr>
+        <w:rPr>
+          <w:b/>
+          <w:sz w:val="24"/>
+          <w:u w:val="single"/>
+        </w:rPr>
+      </w:pPr>
+      <w:r>
+        <w:rPr>
+          <w:b/>
+          <w:sz w:val="24"/>
+          <w:u w:val="single"/>
+        </w:rPr>
+        <w:t>Next Week</w:t>
+      </w:r>
+      <w:r>
+        <w:rPr>
+          <w:b/>
+          <w:sz w:val="24"/>
+          <w:u w:val="single"/>
+        </w:rPr>
+        <w:t>’</w:t>
+      </w:r>
+      <w:r>
+        <w:rPr>
+          <w:b/>
+          <w:sz w:val="24"/>
+          <w:u w:val="single"/>
+        </w:rPr>
+        <w:t>s Meeting</w:t>
+      </w:r>
+      <w:r>
+        <w:rPr>
+          <w:b/>
+          <w:sz w:val="24"/>
+          <w:u w:val="single"/>
+        </w:rPr>
+        <w:t>s</w:t>
+      </w:r>
+      <w:r>
+        <w:rPr>
+          <w:b/>
+          <w:sz w:val="24"/>
+          <w:u w:val="single"/>
+        </w:rPr>
+        <w:t>:</w:t>
       </w:r>
     </w:p>
     <w:p>
@@ -439,7 +573,16 @@
     </w:p>
     <w:p>
       <w:r>
-        <w:t>Chris :- 11:40 – 12:00 W208</w:t>
+        <w:t>Chris:</w:t>
+      </w:r>
+      <w:r>
+        <w:t xml:space="preserve"> 11:40 – 12:00</w:t>
+      </w:r>
+      <w:r>
+        <w:t xml:space="preserve"> -</w:t>
+      </w:r>
+      <w:r>
+        <w:t xml:space="preserve"> W208</w:t>
       </w:r>
     </w:p>
     <w:sectPr>
@@ -454,7 +597,7 @@
 </file>
 
 <file path=word/endnotes.xml><?xml version="1.0" encoding="utf-8"?>
-<w:endnotes xmlns:ve="http://schemas.openxmlformats.org/markup-compatibility/2006" xmlns:o="urn:schemas-microsoft-com:office:office" xmlns:r="http://schemas.openxmlformats.org/officeDocument/2006/relationships" xmlns:m="http://schemas.openxmlformats.org/officeDocument/2006/math" xmlns:v="urn:schemas-microsoft-com:vml" xmlns:wp="http://schemas.openxmlformats.org/drawingml/2006/wordprocessingDrawing" xmlns:w10="urn:schemas-microsoft-com:office:word" xmlns:w="http://schemas.openxmlformats.org/wordprocessingml/2006/main" xmlns:wne="http://schemas.microsoft.com/office/word/2006/wordml">
+<w:endnotes xmlns:wpc="http://schemas.microsoft.com/office/word/2010/wordprocessingCanvas" xmlns:mc="http://schemas.openxmlformats.org/markup-compatibility/2006" xmlns:o="urn:schemas-microsoft-com:office:office" xmlns:r="http://schemas.openxmlformats.org/officeDocument/2006/relationships" xmlns:m="http://schemas.openxmlformats.org/officeDocument/2006/math" xmlns:v="urn:schemas-microsoft-com:vml" xmlns:wp14="http://schemas.microsoft.com/office/word/2010/wordprocessingDrawing" xmlns:wp="http://schemas.openxmlformats.org/drawingml/2006/wordprocessingDrawing" xmlns:w10="urn:schemas-microsoft-com:office:word" xmlns:w="http://schemas.openxmlformats.org/wordprocessingml/2006/main" xmlns:w14="http://schemas.microsoft.com/office/word/2010/wordml" xmlns:w15="http://schemas.microsoft.com/office/word/2012/wordml" xmlns:wpg="http://schemas.microsoft.com/office/word/2010/wordprocessingGroup" xmlns:wpi="http://schemas.microsoft.com/office/word/2010/wordprocessingInk" xmlns:wne="http://schemas.microsoft.com/office/word/2006/wordml" xmlns:wps="http://schemas.microsoft.com/office/word/2010/wordprocessingShape" mc:Ignorable="w14 w15 wp14">
   <w:endnote w:type="separator" w:id="-1">
     <w:p>
       <w:pPr>
@@ -479,7 +622,7 @@
 </file>
 
 <file path=word/footnotes.xml><?xml version="1.0" encoding="utf-8"?>
-<w:footnotes xmlns:ve="http://schemas.openxmlformats.org/markup-compatibility/2006" xmlns:o="urn:schemas-microsoft-com:office:office" xmlns:r="http://schemas.openxmlformats.org/officeDocument/2006/relationships" xmlns:m="http://schemas.openxmlformats.org/officeDocument/2006/math" xmlns:v="urn:schemas-microsoft-com:vml" xmlns:wp="http://schemas.openxmlformats.org/drawingml/2006/wordprocessingDrawing" xmlns:w10="urn:schemas-microsoft-com:office:word" xmlns:w="http://schemas.openxmlformats.org/wordprocessingml/2006/main" xmlns:wne="http://schemas.microsoft.com/office/word/2006/wordml">
+<w:footnotes xmlns:wpc="http://schemas.microsoft.com/office/word/2010/wordprocessingCanvas" xmlns:mc="http://schemas.openxmlformats.org/markup-compatibility/2006" xmlns:o="urn:schemas-microsoft-com:office:office" xmlns:r="http://schemas.openxmlformats.org/officeDocument/2006/relationships" xmlns:m="http://schemas.openxmlformats.org/officeDocument/2006/math" xmlns:v="urn:schemas-microsoft-com:vml" xmlns:wp14="http://schemas.microsoft.com/office/word/2010/wordprocessingDrawing" xmlns:wp="http://schemas.openxmlformats.org/drawingml/2006/wordprocessingDrawing" xmlns:w10="urn:schemas-microsoft-com:office:word" xmlns:w="http://schemas.openxmlformats.org/wordprocessingml/2006/main" xmlns:w14="http://schemas.microsoft.com/office/word/2010/wordml" xmlns:w15="http://schemas.microsoft.com/office/word/2012/wordml" xmlns:wpg="http://schemas.microsoft.com/office/word/2010/wordprocessingGroup" xmlns:wpi="http://schemas.microsoft.com/office/word/2010/wordprocessingInk" xmlns:wne="http://schemas.microsoft.com/office/word/2006/wordml" xmlns:wps="http://schemas.microsoft.com/office/word/2010/wordprocessingShape" mc:Ignorable="w14 w15 wp14">
   <w:footnote w:type="separator" w:id="-1">
     <w:p>
       <w:pPr>
@@ -504,7 +647,7 @@
 </file>
 
 <file path=word/header1.xml><?xml version="1.0" encoding="utf-8"?>
-<w:hdr xmlns:ve="http://schemas.openxmlformats.org/markup-compatibility/2006" xmlns:o="urn:schemas-microsoft-com:office:office" xmlns:r="http://schemas.openxmlformats.org/officeDocument/2006/relationships" xmlns:m="http://schemas.openxmlformats.org/officeDocument/2006/math" xmlns:v="urn:schemas-microsoft-com:vml" xmlns:wp="http://schemas.openxmlformats.org/drawingml/2006/wordprocessingDrawing" xmlns:w10="urn:schemas-microsoft-com:office:word" xmlns:w="http://schemas.openxmlformats.org/wordprocessingml/2006/main" xmlns:wne="http://schemas.microsoft.com/office/word/2006/wordml">
+<w:hdr xmlns:wpc="http://schemas.microsoft.com/office/word/2010/wordprocessingCanvas" xmlns:mc="http://schemas.openxmlformats.org/markup-compatibility/2006" xmlns:o="urn:schemas-microsoft-com:office:office" xmlns:r="http://schemas.openxmlformats.org/officeDocument/2006/relationships" xmlns:m="http://schemas.openxmlformats.org/officeDocument/2006/math" xmlns:v="urn:schemas-microsoft-com:vml" xmlns:wp14="http://schemas.microsoft.com/office/word/2010/wordprocessingDrawing" xmlns:wp="http://schemas.openxmlformats.org/drawingml/2006/wordprocessingDrawing" xmlns:w10="urn:schemas-microsoft-com:office:word" xmlns:w="http://schemas.openxmlformats.org/wordprocessingml/2006/main" xmlns:w14="http://schemas.microsoft.com/office/word/2010/wordml" xmlns:w15="http://schemas.microsoft.com/office/word/2012/wordml" xmlns:wpg="http://schemas.microsoft.com/office/word/2010/wordprocessingGroup" xmlns:wpi="http://schemas.microsoft.com/office/word/2010/wordprocessingInk" xmlns:wne="http://schemas.microsoft.com/office/word/2006/wordml" xmlns:wps="http://schemas.microsoft.com/office/word/2010/wordprocessingShape" mc:Ignorable="w14 w15 wp14">
   <w:p>
     <w:pPr>
       <w:pStyle w:val="Header"/>
@@ -520,8 +663,8 @@
 </file>
 
 <file path=word/numbering.xml><?xml version="1.0" encoding="utf-8"?>
-<w:numbering xmlns:ve="http://schemas.openxmlformats.org/markup-compatibility/2006" xmlns:o="urn:schemas-microsoft-com:office:office" xmlns:r="http://schemas.openxmlformats.org/officeDocument/2006/relationships" xmlns:m="http://schemas.openxmlformats.org/officeDocument/2006/math" xmlns:v="urn:schemas-microsoft-com:vml" xmlns:wp="http://schemas.openxmlformats.org/drawingml/2006/wordprocessingDrawing" xmlns:w10="urn:schemas-microsoft-com:office:word" xmlns:w="http://schemas.openxmlformats.org/wordprocessingml/2006/main" xmlns:wne="http://schemas.microsoft.com/office/word/2006/wordml">
-  <w:abstractNum w:abstractNumId="0">
+<w:numbering xmlns:wpc="http://schemas.microsoft.com/office/word/2010/wordprocessingCanvas" xmlns:mc="http://schemas.openxmlformats.org/markup-compatibility/2006" xmlns:o="urn:schemas-microsoft-com:office:office" xmlns:r="http://schemas.openxmlformats.org/officeDocument/2006/relationships" xmlns:m="http://schemas.openxmlformats.org/officeDocument/2006/math" xmlns:v="urn:schemas-microsoft-com:vml" xmlns:wp14="http://schemas.microsoft.com/office/word/2010/wordprocessingDrawing" xmlns:wp="http://schemas.openxmlformats.org/drawingml/2006/wordprocessingDrawing" xmlns:w10="urn:schemas-microsoft-com:office:word" xmlns:w="http://schemas.openxmlformats.org/wordprocessingml/2006/main" xmlns:w14="http://schemas.microsoft.com/office/word/2010/wordml" xmlns:w15="http://schemas.microsoft.com/office/word/2012/wordml" xmlns:wpg="http://schemas.microsoft.com/office/word/2010/wordprocessingGroup" xmlns:wpi="http://schemas.microsoft.com/office/word/2010/wordprocessingInk" xmlns:wne="http://schemas.microsoft.com/office/word/2006/wordml" xmlns:wps="http://schemas.microsoft.com/office/word/2010/wordprocessingShape" mc:Ignorable="w14 w15 wp14">
+  <w:abstractNum w:abstractNumId="0" w15:restartNumberingAfterBreak="0">
     <w:nsid w:val="05595F0C"/>
     <w:multiLevelType w:val="hybridMultilevel"/>
     <w:tmpl w:val="1DEC38D0"/>
@@ -634,7 +777,7 @@
       </w:rPr>
     </w:lvl>
   </w:abstractNum>
-  <w:abstractNum w:abstractNumId="1">
+  <w:abstractNum w:abstractNumId="1" w15:restartNumberingAfterBreak="0">
     <w:nsid w:val="18B80223"/>
     <w:multiLevelType w:val="hybridMultilevel"/>
     <w:tmpl w:val="3334E086"/>
@@ -757,7 +900,7 @@
 </file>
 
 <file path=word/styles.xml><?xml version="1.0" encoding="utf-8"?>
-<w:styles xmlns:r="http://schemas.openxmlformats.org/officeDocument/2006/relationships" xmlns:w="http://schemas.openxmlformats.org/wordprocessingml/2006/main">
+<w:styles xmlns:mc="http://schemas.openxmlformats.org/markup-compatibility/2006" xmlns:r="http://schemas.openxmlformats.org/officeDocument/2006/relationships" xmlns:w="http://schemas.openxmlformats.org/wordprocessingml/2006/main" xmlns:w14="http://schemas.microsoft.com/office/word/2010/wordml" xmlns:w15="http://schemas.microsoft.com/office/word/2012/wordml" mc:Ignorable="w14 w15">
   <w:docDefaults>
     <w:rPrDefault>
       <w:rPr>
@@ -773,144 +916,378 @@
       </w:pPr>
     </w:pPrDefault>
   </w:docDefaults>
-  <w:latentStyles w:defLockedState="0" w:defUIPriority="99" w:defSemiHidden="1" w:defUnhideWhenUsed="1" w:defQFormat="0" w:count="267">
-    <w:lsdException w:name="Normal" w:semiHidden="0" w:uiPriority="0" w:unhideWhenUsed="0" w:qFormat="1"/>
-    <w:lsdException w:name="heading 1" w:semiHidden="0" w:uiPriority="9" w:unhideWhenUsed="0" w:qFormat="1"/>
-    <w:lsdException w:name="heading 2" w:uiPriority="9" w:qFormat="1"/>
-    <w:lsdException w:name="heading 3" w:uiPriority="9" w:qFormat="1"/>
-    <w:lsdException w:name="heading 4" w:uiPriority="9" w:qFormat="1"/>
-    <w:lsdException w:name="heading 5" w:uiPriority="9" w:qFormat="1"/>
-    <w:lsdException w:name="heading 6" w:uiPriority="9" w:qFormat="1"/>
-    <w:lsdException w:name="heading 7" w:uiPriority="9" w:qFormat="1"/>
-    <w:lsdException w:name="heading 8" w:uiPriority="9" w:qFormat="1"/>
-    <w:lsdException w:name="heading 9" w:uiPriority="9" w:qFormat="1"/>
-    <w:lsdException w:name="toc 1" w:uiPriority="39"/>
-    <w:lsdException w:name="toc 2" w:uiPriority="39"/>
-    <w:lsdException w:name="toc 3" w:uiPriority="39"/>
-    <w:lsdException w:name="toc 4" w:uiPriority="39"/>
-    <w:lsdException w:name="toc 5" w:uiPriority="39"/>
-    <w:lsdException w:name="toc 6" w:uiPriority="39"/>
-    <w:lsdException w:name="toc 7" w:uiPriority="39"/>
-    <w:lsdException w:name="toc 8" w:uiPriority="39"/>
-    <w:lsdException w:name="toc 9" w:uiPriority="39"/>
-    <w:lsdException w:name="caption" w:uiPriority="35" w:qFormat="1"/>
-    <w:lsdException w:name="Title" w:semiHidden="0" w:uiPriority="10" w:unhideWhenUsed="0" w:qFormat="1"/>
-    <w:lsdException w:name="Default Paragraph Font" w:uiPriority="1"/>
-    <w:lsdException w:name="Subtitle" w:semiHidden="0" w:uiPriority="11" w:unhideWhenUsed="0" w:qFormat="1"/>
-    <w:lsdException w:name="Strong" w:semiHidden="0" w:uiPriority="22" w:unhideWhenUsed="0" w:qFormat="1"/>
-    <w:lsdException w:name="Emphasis" w:semiHidden="0" w:uiPriority="20" w:unhideWhenUsed="0" w:qFormat="1"/>
-    <w:lsdException w:name="Table Grid" w:semiHidden="0" w:uiPriority="59" w:unhideWhenUsed="0"/>
-    <w:lsdException w:name="Placeholder Text" w:unhideWhenUsed="0"/>
-    <w:lsdException w:name="No Spacing" w:semiHidden="0" w:uiPriority="1" w:unhideWhenUsed="0" w:qFormat="1"/>
-    <w:lsdException w:name="Light Shading" w:semiHidden="0" w:uiPriority="60" w:unhideWhenUsed="0"/>
-    <w:lsdException w:name="Light List" w:semiHidden="0" w:uiPriority="61" w:unhideWhenUsed="0"/>
-    <w:lsdException w:name="Light Grid" w:semiHidden="0" w:uiPriority="62" w:unhideWhenUsed="0"/>
-    <w:lsdException w:name="Medium Shading 1" w:semiHidden="0" w:uiPriority="63" w:unhideWhenUsed="0"/>
-    <w:lsdException w:name="Medium Shading 2" w:semiHidden="0" w:uiPriority="64" w:unhideWhenUsed="0"/>
-    <w:lsdException w:name="Medium List 1" w:semiHidden="0" w:uiPriority="65" w:unhideWhenUsed="0"/>
-    <w:lsdException w:name="Medium List 2" w:semiHidden="0" w:uiPriority="66" w:unhideWhenUsed="0"/>
-    <w:lsdException w:name="Medium Grid 1" w:semiHidden="0" w:uiPriority="67" w:unhideWhenUsed="0"/>
-    <w:lsdException w:name="Medium Grid 2" w:semiHidden="0" w:uiPriority="68" w:unhideWhenUsed="0"/>
-    <w:lsdException w:name="Medium Grid 3" w:semiHidden="0" w:uiPriority="69" w:unhideWhenUsed="0"/>
-    <w:lsdException w:name="Dark List" w:semiHidden="0" w:uiPriority="70" w:unhideWhenUsed="0"/>
-    <w:lsdException w:name="Colorful Shading" w:semiHidden="0" w:uiPriority="71" w:unhideWhenUsed="0"/>
-    <w:lsdException w:name="Colorful List" w:semiHidden="0" w:uiPriority="72" w:unhideWhenUsed="0"/>
-    <w:lsdException w:name="Colorful Grid" w:semiHidden="0" w:uiPriority="73" w:unhideWhenUsed="0"/>
-    <w:lsdException w:name="Light Shading Accent 1" w:semiHidden="0" w:uiPriority="60" w:unhideWhenUsed="0"/>
-    <w:lsdException w:name="Light List Accent 1" w:semiHidden="0" w:uiPriority="61" w:unhideWhenUsed="0"/>
-    <w:lsdException w:name="Light Grid Accent 1" w:semiHidden="0" w:uiPriority="62" w:unhideWhenUsed="0"/>
-    <w:lsdException w:name="Medium Shading 1 Accent 1" w:semiHidden="0" w:uiPriority="63" w:unhideWhenUsed="0"/>
-    <w:lsdException w:name="Medium Shading 2 Accent 1" w:semiHidden="0" w:uiPriority="64" w:unhideWhenUsed="0"/>
-    <w:lsdException w:name="Medium List 1 Accent 1" w:semiHidden="0" w:uiPriority="65" w:unhideWhenUsed="0"/>
-    <w:lsdException w:name="Revision" w:unhideWhenUsed="0"/>
-    <w:lsdException w:name="List Paragraph" w:semiHidden="0" w:uiPriority="34" w:unhideWhenUsed="0" w:qFormat="1"/>
-    <w:lsdException w:name="Quote" w:semiHidden="0" w:uiPriority="29" w:unhideWhenUsed="0" w:qFormat="1"/>
-    <w:lsdException w:name="Intense Quote" w:semiHidden="0" w:uiPriority="30" w:unhideWhenUsed="0" w:qFormat="1"/>
-    <w:lsdException w:name="Medium List 2 Accent 1" w:semiHidden="0" w:uiPriority="66" w:unhideWhenUsed="0"/>
-    <w:lsdException w:name="Medium Grid 1 Accent 1" w:semiHidden="0" w:uiPriority="67" w:unhideWhenUsed="0"/>
-    <w:lsdException w:name="Medium Grid 2 Accent 1" w:semiHidden="0" w:uiPriority="68" w:unhideWhenUsed="0"/>
-    <w:lsdException w:name="Medium Grid 3 Accent 1" w:semiHidden="0" w:uiPriority="69" w:unhideWhenUsed="0"/>
-    <w:lsdException w:name="Dark List Accent 1" w:semiHidden="0" w:uiPriority="70" w:unhideWhenUsed="0"/>
-    <w:lsdException w:name="Colorful Shading Accent 1" w:semiHidden="0" w:uiPriority="71" w:unhideWhenUsed="0"/>
-    <w:lsdException w:name="Colorful List Accent 1" w:semiHidden="0" w:uiPriority="72" w:unhideWhenUsed="0"/>
-    <w:lsdException w:name="Colorful Grid Accent 1" w:semiHidden="0" w:uiPriority="73" w:unhideWhenUsed="0"/>
-    <w:lsdException w:name="Light Shading Accent 2" w:semiHidden="0" w:uiPriority="60" w:unhideWhenUsed="0"/>
-    <w:lsdException w:name="Light List Accent 2" w:semiHidden="0" w:uiPriority="61" w:unhideWhenUsed="0"/>
-    <w:lsdException w:name="Light Grid Accent 2" w:semiHidden="0" w:uiPriority="62" w:unhideWhenUsed="0"/>
-    <w:lsdException w:name="Medium Shading 1 Accent 2" w:semiHidden="0" w:uiPriority="63" w:unhideWhenUsed="0"/>
-    <w:lsdException w:name="Medium Shading 2 Accent 2" w:semiHidden="0" w:uiPriority="64" w:unhideWhenUsed="0"/>
-    <w:lsdException w:name="Medium List 1 Accent 2" w:semiHidden="0" w:uiPriority="65" w:unhideWhenUsed="0"/>
-    <w:lsdException w:name="Medium List 2 Accent 2" w:semiHidden="0" w:uiPriority="66" w:unhideWhenUsed="0"/>
-    <w:lsdException w:name="Medium Grid 1 Accent 2" w:semiHidden="0" w:uiPriority="67" w:unhideWhenUsed="0"/>
-    <w:lsdException w:name="Medium Grid 2 Accent 2" w:semiHidden="0" w:uiPriority="68" w:unhideWhenUsed="0"/>
-    <w:lsdException w:name="Medium Grid 3 Accent 2" w:semiHidden="0" w:uiPriority="69" w:unhideWhenUsed="0"/>
-    <w:lsdException w:name="Dark List Accent 2" w:semiHidden="0" w:uiPriority="70" w:unhideWhenUsed="0"/>
-    <w:lsdException w:name="Colorful Shading Accent 2" w:semiHidden="0" w:uiPriority="71" w:unhideWhenUsed="0"/>
-    <w:lsdException w:name="Colorful List Accent 2" w:semiHidden="0" w:uiPriority="72" w:unhideWhenUsed="0"/>
-    <w:lsdException w:name="Colorful Grid Accent 2" w:semiHidden="0" w:uiPriority="73" w:unhideWhenUsed="0"/>
-    <w:lsdException w:name="Light Shading Accent 3" w:semiHidden="0" w:uiPriority="60" w:unhideWhenUsed="0"/>
-    <w:lsdException w:name="Light List Accent 3" w:semiHidden="0" w:uiPriority="61" w:unhideWhenUsed="0"/>
-    <w:lsdException w:name="Light Grid Accent 3" w:semiHidden="0" w:uiPriority="62" w:unhideWhenUsed="0"/>
-    <w:lsdException w:name="Medium Shading 1 Accent 3" w:semiHidden="0" w:uiPriority="63" w:unhideWhenUsed="0"/>
-    <w:lsdException w:name="Medium Shading 2 Accent 3" w:semiHidden="0" w:uiPriority="64" w:unhideWhenUsed="0"/>
-    <w:lsdException w:name="Medium List 1 Accent 3" w:semiHidden="0" w:uiPriority="65" w:unhideWhenUsed="0"/>
-    <w:lsdException w:name="Medium List 2 Accent 3" w:semiHidden="0" w:uiPriority="66" w:unhideWhenUsed="0"/>
-    <w:lsdException w:name="Medium Grid 1 Accent 3" w:semiHidden="0" w:uiPriority="67" w:unhideWhenUsed="0"/>
-    <w:lsdException w:name="Medium Grid 2 Accent 3" w:semiHidden="0" w:uiPriority="68" w:unhideWhenUsed="0"/>
-    <w:lsdException w:name="Medium Grid 3 Accent 3" w:semiHidden="0" w:uiPriority="69" w:unhideWhenUsed="0"/>
-    <w:lsdException w:name="Dark List Accent 3" w:semiHidden="0" w:uiPriority="70" w:unhideWhenUsed="0"/>
-    <w:lsdException w:name="Colorful Shading Accent 3" w:semiHidden="0" w:uiPriority="71" w:unhideWhenUsed="0"/>
-    <w:lsdException w:name="Colorful List Accent 3" w:semiHidden="0" w:uiPriority="72" w:unhideWhenUsed="0"/>
-    <w:lsdException w:name="Colorful Grid Accent 3" w:semiHidden="0" w:uiPriority="73" w:unhideWhenUsed="0"/>
-    <w:lsdException w:name="Light Shading Accent 4" w:semiHidden="0" w:uiPriority="60" w:unhideWhenUsed="0"/>
-    <w:lsdException w:name="Light List Accent 4" w:semiHidden="0" w:uiPriority="61" w:unhideWhenUsed="0"/>
-    <w:lsdException w:name="Light Grid Accent 4" w:semiHidden="0" w:uiPriority="62" w:unhideWhenUsed="0"/>
-    <w:lsdException w:name="Medium Shading 1 Accent 4" w:semiHidden="0" w:uiPriority="63" w:unhideWhenUsed="0"/>
-    <w:lsdException w:name="Medium Shading 2 Accent 4" w:semiHidden="0" w:uiPriority="64" w:unhideWhenUsed="0"/>
-    <w:lsdException w:name="Medium List 1 Accent 4" w:semiHidden="0" w:uiPriority="65" w:unhideWhenUsed="0"/>
-    <w:lsdException w:name="Medium List 2 Accent 4" w:semiHidden="0" w:uiPriority="66" w:unhideWhenUsed="0"/>
-    <w:lsdException w:name="Medium Grid 1 Accent 4" w:semiHidden="0" w:uiPriority="67" w:unhideWhenUsed="0"/>
-    <w:lsdException w:name="Medium Grid 2 Accent 4" w:semiHidden="0" w:uiPriority="68" w:unhideWhenUsed="0"/>
-    <w:lsdException w:name="Medium Grid 3 Accent 4" w:semiHidden="0" w:uiPriority="69" w:unhideWhenUsed="0"/>
-    <w:lsdException w:name="Dark List Accent 4" w:semiHidden="0" w:uiPriority="70" w:unhideWhenUsed="0"/>
-    <w:lsdException w:name="Colorful Shading Accent 4" w:semiHidden="0" w:uiPriority="71" w:unhideWhenUsed="0"/>
-    <w:lsdException w:name="Colorful List Accent 4" w:semiHidden="0" w:uiPriority="72" w:unhideWhenUsed="0"/>
-    <w:lsdException w:name="Colorful Grid Accent 4" w:semiHidden="0" w:uiPriority="73" w:unhideWhenUsed="0"/>
-    <w:lsdException w:name="Light Shading Accent 5" w:semiHidden="0" w:uiPriority="60" w:unhideWhenUsed="0"/>
-    <w:lsdException w:name="Light List Accent 5" w:semiHidden="0" w:uiPriority="61" w:unhideWhenUsed="0"/>
-    <w:lsdException w:name="Light Grid Accent 5" w:semiHidden="0" w:uiPriority="62" w:unhideWhenUsed="0"/>
-    <w:lsdException w:name="Medium Shading 1 Accent 5" w:semiHidden="0" w:uiPriority="63" w:unhideWhenUsed="0"/>
-    <w:lsdException w:name="Medium Shading 2 Accent 5" w:semiHidden="0" w:uiPriority="64" w:unhideWhenUsed="0"/>
-    <w:lsdException w:name="Medium List 1 Accent 5" w:semiHidden="0" w:uiPriority="65" w:unhideWhenUsed="0"/>
-    <w:lsdException w:name="Medium List 2 Accent 5" w:semiHidden="0" w:uiPriority="66" w:unhideWhenUsed="0"/>
-    <w:lsdException w:name="Medium Grid 1 Accent 5" w:semiHidden="0" w:uiPriority="67" w:unhideWhenUsed="0"/>
-    <w:lsdException w:name="Medium Grid 2 Accent 5" w:semiHidden="0" w:uiPriority="68" w:unhideWhenUsed="0"/>
-    <w:lsdException w:name="Medium Grid 3 Accent 5" w:semiHidden="0" w:uiPriority="69" w:unhideWhenUsed="0"/>
-    <w:lsdException w:name="Dark List Accent 5" w:semiHidden="0" w:uiPriority="70" w:unhideWhenUsed="0"/>
-    <w:lsdException w:name="Colorful Shading Accent 5" w:semiHidden="0" w:uiPriority="71" w:unhideWhenUsed="0"/>
-    <w:lsdException w:name="Colorful List Accent 5" w:semiHidden="0" w:uiPriority="72" w:unhideWhenUsed="0"/>
-    <w:lsdException w:name="Colorful Grid Accent 5" w:semiHidden="0" w:uiPriority="73" w:unhideWhenUsed="0"/>
-    <w:lsdException w:name="Light Shading Accent 6" w:semiHidden="0" w:uiPriority="60" w:unhideWhenUsed="0"/>
-    <w:lsdException w:name="Light List Accent 6" w:semiHidden="0" w:uiPriority="61" w:unhideWhenUsed="0"/>
-    <w:lsdException w:name="Light Grid Accent 6" w:semiHidden="0" w:uiPriority="62" w:unhideWhenUsed="0"/>
-    <w:lsdException w:name="Medium Shading 1 Accent 6" w:semiHidden="0" w:uiPriority="63" w:unhideWhenUsed="0"/>
-    <w:lsdException w:name="Medium Shading 2 Accent 6" w:semiHidden="0" w:uiPriority="64" w:unhideWhenUsed="0"/>
-    <w:lsdException w:name="Medium List 1 Accent 6" w:semiHidden="0" w:uiPriority="65" w:unhideWhenUsed="0"/>
-    <w:lsdException w:name="Medium List 2 Accent 6" w:semiHidden="0" w:uiPriority="66" w:unhideWhenUsed="0"/>
-    <w:lsdException w:name="Medium Grid 1 Accent 6" w:semiHidden="0" w:uiPriority="67" w:unhideWhenUsed="0"/>
-    <w:lsdException w:name="Medium Grid 2 Accent 6" w:semiHidden="0" w:uiPriority="68" w:unhideWhenUsed="0"/>
-    <w:lsdException w:name="Medium Grid 3 Accent 6" w:semiHidden="0" w:uiPriority="69" w:unhideWhenUsed="0"/>
-    <w:lsdException w:name="Dark List Accent 6" w:semiHidden="0" w:uiPriority="70" w:unhideWhenUsed="0"/>
-    <w:lsdException w:name="Colorful Shading Accent 6" w:semiHidden="0" w:uiPriority="71" w:unhideWhenUsed="0"/>
-    <w:lsdException w:name="Colorful List Accent 6" w:semiHidden="0" w:uiPriority="72" w:unhideWhenUsed="0"/>
-    <w:lsdException w:name="Colorful Grid Accent 6" w:semiHidden="0" w:uiPriority="73" w:unhideWhenUsed="0"/>
-    <w:lsdException w:name="Subtle Emphasis" w:semiHidden="0" w:uiPriority="19" w:unhideWhenUsed="0" w:qFormat="1"/>
-    <w:lsdException w:name="Intense Emphasis" w:semiHidden="0" w:uiPriority="21" w:unhideWhenUsed="0" w:qFormat="1"/>
-    <w:lsdException w:name="Subtle Reference" w:semiHidden="0" w:uiPriority="31" w:unhideWhenUsed="0" w:qFormat="1"/>
-    <w:lsdException w:name="Intense Reference" w:semiHidden="0" w:uiPriority="32" w:unhideWhenUsed="0" w:qFormat="1"/>
-    <w:lsdException w:name="Book Title" w:semiHidden="0" w:uiPriority="33" w:unhideWhenUsed="0" w:qFormat="1"/>
-    <w:lsdException w:name="Bibliography" w:uiPriority="37"/>
-    <w:lsdException w:name="TOC Heading" w:uiPriority="39" w:qFormat="1"/>
+  <w:latentStyles w:defLockedState="0" w:defUIPriority="99" w:defSemiHidden="0" w:defUnhideWhenUsed="0" w:defQFormat="0" w:count="371">
+    <w:lsdException w:name="Normal" w:uiPriority="0" w:qFormat="1"/>
+    <w:lsdException w:name="heading 1" w:uiPriority="9" w:qFormat="1"/>
+    <w:lsdException w:name="heading 2" w:semiHidden="1" w:uiPriority="9" w:unhideWhenUsed="1" w:qFormat="1"/>
+    <w:lsdException w:name="heading 3" w:semiHidden="1" w:uiPriority="9" w:unhideWhenUsed="1" w:qFormat="1"/>
+    <w:lsdException w:name="heading 4" w:semiHidden="1" w:uiPriority="9" w:unhideWhenUsed="1" w:qFormat="1"/>
+    <w:lsdException w:name="heading 5" w:semiHidden="1" w:uiPriority="9" w:unhideWhenUsed="1" w:qFormat="1"/>
+    <w:lsdException w:name="heading 6" w:semiHidden="1" w:uiPriority="9" w:unhideWhenUsed="1" w:qFormat="1"/>
+    <w:lsdException w:name="heading 7" w:semiHidden="1" w:uiPriority="9" w:unhideWhenUsed="1" w:qFormat="1"/>
+    <w:lsdException w:name="heading 8" w:semiHidden="1" w:uiPriority="9" w:unhideWhenUsed="1" w:qFormat="1"/>
+    <w:lsdException w:name="heading 9" w:semiHidden="1" w:uiPriority="9" w:unhideWhenUsed="1" w:qFormat="1"/>
+    <w:lsdException w:name="index 1" w:semiHidden="1" w:unhideWhenUsed="1"/>
+    <w:lsdException w:name="index 2" w:semiHidden="1" w:unhideWhenUsed="1"/>
+    <w:lsdException w:name="index 3" w:semiHidden="1" w:unhideWhenUsed="1"/>
+    <w:lsdException w:name="index 4" w:semiHidden="1" w:unhideWhenUsed="1"/>
+    <w:lsdException w:name="index 5" w:semiHidden="1" w:unhideWhenUsed="1"/>
+    <w:lsdException w:name="index 6" w:semiHidden="1" w:unhideWhenUsed="1"/>
+    <w:lsdException w:name="index 7" w:semiHidden="1" w:unhideWhenUsed="1"/>
+    <w:lsdException w:name="index 8" w:semiHidden="1" w:unhideWhenUsed="1"/>
+    <w:lsdException w:name="index 9" w:semiHidden="1" w:unhideWhenUsed="1"/>
+    <w:lsdException w:name="toc 1" w:semiHidden="1" w:uiPriority="39" w:unhideWhenUsed="1"/>
+    <w:lsdException w:name="toc 2" w:semiHidden="1" w:uiPriority="39" w:unhideWhenUsed="1"/>
+    <w:lsdException w:name="toc 3" w:semiHidden="1" w:uiPriority="39" w:unhideWhenUsed="1"/>
+    <w:lsdException w:name="toc 4" w:semiHidden="1" w:uiPriority="39" w:unhideWhenUsed="1"/>
+    <w:lsdException w:name="toc 5" w:semiHidden="1" w:uiPriority="39" w:unhideWhenUsed="1"/>
+    <w:lsdException w:name="toc 6" w:semiHidden="1" w:uiPriority="39" w:unhideWhenUsed="1"/>
+    <w:lsdException w:name="toc 7" w:semiHidden="1" w:uiPriority="39" w:unhideWhenUsed="1"/>
+    <w:lsdException w:name="toc 8" w:semiHidden="1" w:uiPriority="39" w:unhideWhenUsed="1"/>
+    <w:lsdException w:name="toc 9" w:semiHidden="1" w:uiPriority="39" w:unhideWhenUsed="1"/>
+    <w:lsdException w:name="Normal Indent" w:semiHidden="1" w:unhideWhenUsed="1"/>
+    <w:lsdException w:name="footnote text" w:semiHidden="1" w:unhideWhenUsed="1"/>
+    <w:lsdException w:name="annotation text" w:semiHidden="1" w:unhideWhenUsed="1"/>
+    <w:lsdException w:name="header" w:semiHidden="1" w:unhideWhenUsed="1"/>
+    <w:lsdException w:name="footer" w:semiHidden="1" w:unhideWhenUsed="1"/>
+    <w:lsdException w:name="index heading" w:semiHidden="1" w:unhideWhenUsed="1"/>
+    <w:lsdException w:name="caption" w:semiHidden="1" w:uiPriority="35" w:unhideWhenUsed="1" w:qFormat="1"/>
+    <w:lsdException w:name="table of figures" w:semiHidden="1" w:unhideWhenUsed="1"/>
+    <w:lsdException w:name="envelope address" w:semiHidden="1" w:unhideWhenUsed="1"/>
+    <w:lsdException w:name="envelope return" w:semiHidden="1" w:unhideWhenUsed="1"/>
+    <w:lsdException w:name="footnote reference" w:semiHidden="1" w:unhideWhenUsed="1"/>
+    <w:lsdException w:name="annotation reference" w:semiHidden="1" w:unhideWhenUsed="1"/>
+    <w:lsdException w:name="line number" w:semiHidden="1" w:unhideWhenUsed="1"/>
+    <w:lsdException w:name="page number" w:semiHidden="1" w:unhideWhenUsed="1"/>
+    <w:lsdException w:name="endnote reference" w:semiHidden="1" w:unhideWhenUsed="1"/>
+    <w:lsdException w:name="endnote text" w:semiHidden="1" w:unhideWhenUsed="1"/>
+    <w:lsdException w:name="table of authorities" w:semiHidden="1" w:unhideWhenUsed="1"/>
+    <w:lsdException w:name="macro" w:semiHidden="1" w:unhideWhenUsed="1"/>
+    <w:lsdException w:name="toa heading" w:semiHidden="1" w:unhideWhenUsed="1"/>
+    <w:lsdException w:name="List" w:semiHidden="1" w:unhideWhenUsed="1"/>
+    <w:lsdException w:name="List Bullet" w:semiHidden="1" w:unhideWhenUsed="1"/>
+    <w:lsdException w:name="List Number" w:semiHidden="1" w:unhideWhenUsed="1"/>
+    <w:lsdException w:name="List 2" w:semiHidden="1" w:unhideWhenUsed="1"/>
+    <w:lsdException w:name="List 3" w:semiHidden="1" w:unhideWhenUsed="1"/>
+    <w:lsdException w:name="List 4" w:semiHidden="1" w:unhideWhenUsed="1"/>
+    <w:lsdException w:name="List 5" w:semiHidden="1" w:unhideWhenUsed="1"/>
+    <w:lsdException w:name="List Bullet 2" w:semiHidden="1" w:unhideWhenUsed="1"/>
+    <w:lsdException w:name="List Bullet 3" w:semiHidden="1" w:unhideWhenUsed="1"/>
+    <w:lsdException w:name="List Bullet 4" w:semiHidden="1" w:unhideWhenUsed="1"/>
+    <w:lsdException w:name="List Bullet 5" w:semiHidden="1" w:unhideWhenUsed="1"/>
+    <w:lsdException w:name="List Number 2" w:semiHidden="1" w:unhideWhenUsed="1"/>
+    <w:lsdException w:name="List Number 3" w:semiHidden="1" w:unhideWhenUsed="1"/>
+    <w:lsdException w:name="List Number 4" w:semiHidden="1" w:unhideWhenUsed="1"/>
+    <w:lsdException w:name="List Number 5" w:semiHidden="1" w:unhideWhenUsed="1"/>
+    <w:lsdException w:name="Title" w:uiPriority="10" w:qFormat="1"/>
+    <w:lsdException w:name="Closing" w:semiHidden="1" w:unhideWhenUsed="1"/>
+    <w:lsdException w:name="Signature" w:semiHidden="1" w:unhideWhenUsed="1"/>
+    <w:lsdException w:name="Default Paragraph Font" w:semiHidden="1" w:uiPriority="1" w:unhideWhenUsed="1"/>
+    <w:lsdException w:name="Body Text" w:semiHidden="1" w:unhideWhenUsed="1"/>
+    <w:lsdException w:name="Body Text Indent" w:semiHidden="1" w:unhideWhenUsed="1"/>
+    <w:lsdException w:name="List Continue" w:semiHidden="1" w:unhideWhenUsed="1"/>
+    <w:lsdException w:name="List Continue 2" w:semiHidden="1" w:unhideWhenUsed="1"/>
+    <w:lsdException w:name="List Continue 3" w:semiHidden="1" w:unhideWhenUsed="1"/>
+    <w:lsdException w:name="List Continue 4" w:semiHidden="1" w:unhideWhenUsed="1"/>
+    <w:lsdException w:name="List Continue 5" w:semiHidden="1" w:unhideWhenUsed="1"/>
+    <w:lsdException w:name="Message Header" w:semiHidden="1" w:unhideWhenUsed="1"/>
+    <w:lsdException w:name="Subtitle" w:uiPriority="11" w:qFormat="1"/>
+    <w:lsdException w:name="Salutation" w:semiHidden="1" w:unhideWhenUsed="1"/>
+    <w:lsdException w:name="Date" w:semiHidden="1" w:unhideWhenUsed="1"/>
+    <w:lsdException w:name="Body Text First Indent" w:semiHidden="1" w:unhideWhenUsed="1"/>
+    <w:lsdException w:name="Body Text First Indent 2" w:semiHidden="1" w:unhideWhenUsed="1"/>
+    <w:lsdException w:name="Note Heading" w:semiHidden="1" w:unhideWhenUsed="1"/>
+    <w:lsdException w:name="Body Text 2" w:semiHidden="1" w:unhideWhenUsed="1"/>
+    <w:lsdException w:name="Body Text 3" w:semiHidden="1" w:unhideWhenUsed="1"/>
+    <w:lsdException w:name="Body Text Indent 2" w:semiHidden="1" w:unhideWhenUsed="1"/>
+    <w:lsdException w:name="Body Text Indent 3" w:semiHidden="1" w:unhideWhenUsed="1"/>
+    <w:lsdException w:name="Block Text" w:semiHidden="1" w:unhideWhenUsed="1"/>
+    <w:lsdException w:name="Hyperlink" w:semiHidden="1" w:unhideWhenUsed="1"/>
+    <w:lsdException w:name="FollowedHyperlink" w:semiHidden="1" w:unhideWhenUsed="1"/>
+    <w:lsdException w:name="Strong" w:uiPriority="22" w:qFormat="1"/>
+    <w:lsdException w:name="Emphasis" w:uiPriority="20" w:qFormat="1"/>
+    <w:lsdException w:name="Document Map" w:semiHidden="1" w:unhideWhenUsed="1"/>
+    <w:lsdException w:name="Plain Text" w:semiHidden="1" w:unhideWhenUsed="1"/>
+    <w:lsdException w:name="E-mail Signature" w:semiHidden="1" w:unhideWhenUsed="1"/>
+    <w:lsdException w:name="HTML Top of Form" w:semiHidden="1" w:unhideWhenUsed="1"/>
+    <w:lsdException w:name="HTML Bottom of Form" w:semiHidden="1" w:unhideWhenUsed="1"/>
+    <w:lsdException w:name="Normal (Web)" w:semiHidden="1" w:unhideWhenUsed="1"/>
+    <w:lsdException w:name="HTML Acronym" w:semiHidden="1" w:unhideWhenUsed="1"/>
+    <w:lsdException w:name="HTML Address" w:semiHidden="1" w:unhideWhenUsed="1"/>
+    <w:lsdException w:name="HTML Cite" w:semiHidden="1" w:unhideWhenUsed="1"/>
+    <w:lsdException w:name="HTML Code" w:semiHidden="1" w:unhideWhenUsed="1"/>
+    <w:lsdException w:name="HTML Definition" w:semiHidden="1" w:unhideWhenUsed="1"/>
+    <w:lsdException w:name="HTML Keyboard" w:semiHidden="1" w:unhideWhenUsed="1"/>
+    <w:lsdException w:name="HTML Preformatted" w:semiHidden="1" w:unhideWhenUsed="1"/>
+    <w:lsdException w:name="HTML Sample" w:semiHidden="1" w:unhideWhenUsed="1"/>
+    <w:lsdException w:name="HTML Typewriter" w:semiHidden="1" w:unhideWhenUsed="1"/>
+    <w:lsdException w:name="HTML Variable" w:semiHidden="1" w:unhideWhenUsed="1"/>
+    <w:lsdException w:name="Normal Table" w:semiHidden="1" w:unhideWhenUsed="1"/>
+    <w:lsdException w:name="annotation subject" w:semiHidden="1" w:unhideWhenUsed="1"/>
+    <w:lsdException w:name="No List" w:semiHidden="1" w:unhideWhenUsed="1"/>
+    <w:lsdException w:name="Outline List 1" w:semiHidden="1" w:unhideWhenUsed="1"/>
+    <w:lsdException w:name="Outline List 2" w:semiHidden="1" w:unhideWhenUsed="1"/>
+    <w:lsdException w:name="Outline List 3" w:semiHidden="1" w:unhideWhenUsed="1"/>
+    <w:lsdException w:name="Table Simple 1" w:semiHidden="1" w:unhideWhenUsed="1"/>
+    <w:lsdException w:name="Table Simple 2" w:semiHidden="1" w:unhideWhenUsed="1"/>
+    <w:lsdException w:name="Table Simple 3" w:semiHidden="1" w:unhideWhenUsed="1"/>
+    <w:lsdException w:name="Table Classic 1" w:semiHidden="1" w:unhideWhenUsed="1"/>
+    <w:lsdException w:name="Table Classic 2" w:semiHidden="1" w:unhideWhenUsed="1"/>
+    <w:lsdException w:name="Table Classic 3" w:semiHidden="1" w:unhideWhenUsed="1"/>
+    <w:lsdException w:name="Table Classic 4" w:semiHidden="1" w:unhideWhenUsed="1"/>
+    <w:lsdException w:name="Table Colorful 1" w:semiHidden="1" w:unhideWhenUsed="1"/>
+    <w:lsdException w:name="Table Colorful 2" w:semiHidden="1" w:unhideWhenUsed="1"/>
+    <w:lsdException w:name="Table Colorful 3" w:semiHidden="1" w:unhideWhenUsed="1"/>
+    <w:lsdException w:name="Table Columns 1" w:semiHidden="1" w:unhideWhenUsed="1"/>
+    <w:lsdException w:name="Table Columns 2" w:semiHidden="1" w:unhideWhenUsed="1"/>
+    <w:lsdException w:name="Table Columns 3" w:semiHidden="1" w:unhideWhenUsed="1"/>
+    <w:lsdException w:name="Table Columns 4" w:semiHidden="1" w:unhideWhenUsed="1"/>
+    <w:lsdException w:name="Table Columns 5" w:semiHidden="1" w:unhideWhenUsed="1"/>
+    <w:lsdException w:name="Table Grid 1" w:semiHidden="1" w:unhideWhenUsed="1"/>
+    <w:lsdException w:name="Table Grid 2" w:semiHidden="1" w:unhideWhenUsed="1"/>
+    <w:lsdException w:name="Table Grid 3" w:semiHidden="1" w:unhideWhenUsed="1"/>
+    <w:lsdException w:name="Table Grid 4" w:semiHidden="1" w:unhideWhenUsed="1"/>
+    <w:lsdException w:name="Table Grid 5" w:semiHidden="1" w:unhideWhenUsed="1"/>
+    <w:lsdException w:name="Table Grid 6" w:semiHidden="1" w:unhideWhenUsed="1"/>
+    <w:lsdException w:name="Table Grid 7" w:semiHidden="1" w:unhideWhenUsed="1"/>
+    <w:lsdException w:name="Table Grid 8" w:semiHidden="1" w:unhideWhenUsed="1"/>
+    <w:lsdException w:name="Table List 1" w:semiHidden="1" w:unhideWhenUsed="1"/>
+    <w:lsdException w:name="Table List 2" w:semiHidden="1" w:unhideWhenUsed="1"/>
+    <w:lsdException w:name="Table List 3" w:semiHidden="1" w:unhideWhenUsed="1"/>
+    <w:lsdException w:name="Table List 4" w:semiHidden="1" w:unhideWhenUsed="1"/>
+    <w:lsdException w:name="Table List 5" w:semiHidden="1" w:unhideWhenUsed="1"/>
+    <w:lsdException w:name="Table List 6" w:semiHidden="1" w:unhideWhenUsed="1"/>
+    <w:lsdException w:name="Table List 7" w:semiHidden="1" w:unhideWhenUsed="1"/>
+    <w:lsdException w:name="Table List 8" w:semiHidden="1" w:unhideWhenUsed="1"/>
+    <w:lsdException w:name="Table 3D effects 1" w:semiHidden="1" w:unhideWhenUsed="1"/>
+    <w:lsdException w:name="Table 3D effects 2" w:semiHidden="1" w:unhideWhenUsed="1"/>
+    <w:lsdException w:name="Table 3D effects 3" w:semiHidden="1" w:unhideWhenUsed="1"/>
+    <w:lsdException w:name="Table Contemporary" w:semiHidden="1" w:unhideWhenUsed="1"/>
+    <w:lsdException w:name="Table Elegant" w:semiHidden="1" w:unhideWhenUsed="1"/>
+    <w:lsdException w:name="Table Professional" w:semiHidden="1" w:unhideWhenUsed="1"/>
+    <w:lsdException w:name="Table Subtle 1" w:semiHidden="1" w:unhideWhenUsed="1"/>
+    <w:lsdException w:name="Table Subtle 2" w:semiHidden="1" w:unhideWhenUsed="1"/>
+    <w:lsdException w:name="Table Web 1" w:semiHidden="1" w:unhideWhenUsed="1"/>
+    <w:lsdException w:name="Table Web 2" w:semiHidden="1" w:unhideWhenUsed="1"/>
+    <w:lsdException w:name="Table Web 3" w:semiHidden="1" w:unhideWhenUsed="1"/>
+    <w:lsdException w:name="Balloon Text" w:semiHidden="1" w:unhideWhenUsed="1"/>
+    <w:lsdException w:name="Table Grid" w:uiPriority="59"/>
+    <w:lsdException w:name="Table Theme" w:semiHidden="1" w:unhideWhenUsed="1"/>
+    <w:lsdException w:name="Placeholder Text" w:semiHidden="1"/>
+    <w:lsdException w:name="No Spacing" w:uiPriority="1" w:qFormat="1"/>
+    <w:lsdException w:name="Light Shading" w:uiPriority="60"/>
+    <w:lsdException w:name="Light List" w:uiPriority="61"/>
+    <w:lsdException w:name="Light Grid" w:uiPriority="62"/>
+    <w:lsdException w:name="Medium Shading 1" w:uiPriority="63"/>
+    <w:lsdException w:name="Medium Shading 2" w:uiPriority="64"/>
+    <w:lsdException w:name="Medium List 1" w:uiPriority="65"/>
+    <w:lsdException w:name="Medium List 2" w:uiPriority="66"/>
+    <w:lsdException w:name="Medium Grid 1" w:uiPriority="67"/>
+    <w:lsdException w:name="Medium Grid 2" w:uiPriority="68"/>
+    <w:lsdException w:name="Medium Grid 3" w:uiPriority="69"/>
+    <w:lsdException w:name="Dark List" w:uiPriority="70"/>
+    <w:lsdException w:name="Colorful Shading" w:uiPriority="71"/>
+    <w:lsdException w:name="Colorful List" w:uiPriority="72"/>
+    <w:lsdException w:name="Colorful Grid" w:uiPriority="73"/>
+    <w:lsdException w:name="Light Shading Accent 1" w:uiPriority="60"/>
+    <w:lsdException w:name="Light List Accent 1" w:uiPriority="61"/>
+    <w:lsdException w:name="Light Grid Accent 1" w:uiPriority="62"/>
+    <w:lsdException w:name="Medium Shading 1 Accent 1" w:uiPriority="63"/>
+    <w:lsdException w:name="Medium Shading 2 Accent 1" w:uiPriority="64"/>
+    <w:lsdException w:name="Medium List 1 Accent 1" w:uiPriority="65"/>
+    <w:lsdException w:name="Revision" w:semiHidden="1"/>
+    <w:lsdException w:name="List Paragraph" w:uiPriority="34" w:qFormat="1"/>
+    <w:lsdException w:name="Quote" w:uiPriority="29" w:qFormat="1"/>
+    <w:lsdException w:name="Intense Quote" w:uiPriority="30" w:qFormat="1"/>
+    <w:lsdException w:name="Medium List 2 Accent 1" w:uiPriority="66"/>
+    <w:lsdException w:name="Medium Grid 1 Accent 1" w:uiPriority="67"/>
+    <w:lsdException w:name="Medium Grid 2 Accent 1" w:uiPriority="68"/>
+    <w:lsdException w:name="Medium Grid 3 Accent 1" w:uiPriority="69"/>
+    <w:lsdException w:name="Dark List Accent 1" w:uiPriority="70"/>
+    <w:lsdException w:name="Colorful Shading Accent 1" w:uiPriority="71"/>
+    <w:lsdException w:name="Colorful List Accent 1" w:uiPriority="72"/>
+    <w:lsdException w:name="Colorful Grid Accent 1" w:uiPriority="73"/>
+    <w:lsdException w:name="Light Shading Accent 2" w:uiPriority="60"/>
+    <w:lsdException w:name="Light List Accent 2" w:uiPriority="61"/>
+    <w:lsdException w:name="Light Grid Accent 2" w:uiPriority="62"/>
+    <w:lsdException w:name="Medium Shading 1 Accent 2" w:uiPriority="63"/>
+    <w:lsdException w:name="Medium Shading 2 Accent 2" w:uiPriority="64"/>
+    <w:lsdException w:name="Medium List 1 Accent 2" w:uiPriority="65"/>
+    <w:lsdException w:name="Medium List 2 Accent 2" w:uiPriority="66"/>
+    <w:lsdException w:name="Medium Grid 1 Accent 2" w:uiPriority="67"/>
+    <w:lsdException w:name="Medium Grid 2 Accent 2" w:uiPriority="68"/>
+    <w:lsdException w:name="Medium Grid 3 Accent 2" w:uiPriority="69"/>
+    <w:lsdException w:name="Dark List Accent 2" w:uiPriority="70"/>
+    <w:lsdException w:name="Colorful Shading Accent 2" w:uiPriority="71"/>
+    <w:lsdException w:name="Colorful List Accent 2" w:uiPriority="72"/>
+    <w:lsdException w:name="Colorful Grid Accent 2" w:uiPriority="73"/>
+    <w:lsdException w:name="Light Shading Accent 3" w:uiPriority="60"/>
+    <w:lsdException w:name="Light List Accent 3" w:uiPriority="61"/>
+    <w:lsdException w:name="Light Grid Accent 3" w:uiPriority="62"/>
+    <w:lsdException w:name="Medium Shading 1 Accent 3" w:uiPriority="63"/>
+    <w:lsdException w:name="Medium Shading 2 Accent 3" w:uiPriority="64"/>
+    <w:lsdException w:name="Medium List 1 Accent 3" w:uiPriority="65"/>
+    <w:lsdException w:name="Medium List 2 Accent 3" w:uiPriority="66"/>
+    <w:lsdException w:name="Medium Grid 1 Accent 3" w:uiPriority="67"/>
+    <w:lsdException w:name="Medium Grid 2 Accent 3" w:uiPriority="68"/>
+    <w:lsdException w:name="Medium Grid 3 Accent 3" w:uiPriority="69"/>
+    <w:lsdException w:name="Dark List Accent 3" w:uiPriority="70"/>
+    <w:lsdException w:name="Colorful Shading Accent 3" w:uiPriority="71"/>
+    <w:lsdException w:name="Colorful List Accent 3" w:uiPriority="72"/>
+    <w:lsdException w:name="Colorful Grid Accent 3" w:uiPriority="73"/>
+    <w:lsdException w:name="Light Shading Accent 4" w:uiPriority="60"/>
+    <w:lsdException w:name="Light List Accent 4" w:uiPriority="61"/>
+    <w:lsdException w:name="Light Grid Accent 4" w:uiPriority="62"/>
+    <w:lsdException w:name="Medium Shading 1 Accent 4" w:uiPriority="63"/>
+    <w:lsdException w:name="Medium Shading 2 Accent 4" w:uiPriority="64"/>
+    <w:lsdException w:name="Medium List 1 Accent 4" w:uiPriority="65"/>
+    <w:lsdException w:name="Medium List 2 Accent 4" w:uiPriority="66"/>
+    <w:lsdException w:name="Medium Grid 1 Accent 4" w:uiPriority="67"/>
+    <w:lsdException w:name="Medium Grid 2 Accent 4" w:uiPriority="68"/>
+    <w:lsdException w:name="Medium Grid 3 Accent 4" w:uiPriority="69"/>
+    <w:lsdException w:name="Dark List Accent 4" w:uiPriority="70"/>
+    <w:lsdException w:name="Colorful Shading Accent 4" w:uiPriority="71"/>
+    <w:lsdException w:name="Colorful List Accent 4" w:uiPriority="72"/>
+    <w:lsdException w:name="Colorful Grid Accent 4" w:uiPriority="73"/>
+    <w:lsdException w:name="Light Shading Accent 5" w:uiPriority="60"/>
+    <w:lsdException w:name="Light List Accent 5" w:uiPriority="61"/>
+    <w:lsdException w:name="Light Grid Accent 5" w:uiPriority="62"/>
+    <w:lsdException w:name="Medium Shading 1 Accent 5" w:uiPriority="63"/>
+    <w:lsdException w:name="Medium Shading 2 Accent 5" w:uiPriority="64"/>
+    <w:lsdException w:name="Medium List 1 Accent 5" w:uiPriority="65"/>
+    <w:lsdException w:name="Medium List 2 Accent 5" w:uiPriority="66"/>
+    <w:lsdException w:name="Medium Grid 1 Accent 5" w:uiPriority="67"/>
+    <w:lsdException w:name="Medium Grid 2 Accent 5" w:uiPriority="68"/>
+    <w:lsdException w:name="Medium Grid 3 Accent 5" w:uiPriority="69"/>
+    <w:lsdException w:name="Dark List Accent 5" w:uiPriority="70"/>
+    <w:lsdException w:name="Colorful Shading Accent 5" w:uiPriority="71"/>
+    <w:lsdException w:name="Colorful List Accent 5" w:uiPriority="72"/>
+    <w:lsdException w:name="Colorful Grid Accent 5" w:uiPriority="73"/>
+    <w:lsdException w:name="Light Shading Accent 6" w:uiPriority="60"/>
+    <w:lsdException w:name="Light List Accent 6" w:uiPriority="61"/>
+    <w:lsdException w:name="Light Grid Accent 6" w:uiPriority="62"/>
+    <w:lsdException w:name="Medium Shading 1 Accent 6" w:uiPriority="63"/>
+    <w:lsdException w:name="Medium Shading 2 Accent 6" w:uiPriority="64"/>
+    <w:lsdException w:name="Medium List 1 Accent 6" w:uiPriority="65"/>
+    <w:lsdException w:name="Medium List 2 Accent 6" w:uiPriority="66"/>
+    <w:lsdException w:name="Medium Grid 1 Accent 6" w:uiPriority="67"/>
+    <w:lsdException w:name="Medium Grid 2 Accent 6" w:uiPriority="68"/>
+    <w:lsdException w:name="Medium Grid 3 Accent 6" w:uiPriority="69"/>
+    <w:lsdException w:name="Dark List Accent 6" w:uiPriority="70"/>
+    <w:lsdException w:name="Colorful Shading Accent 6" w:uiPriority="71"/>
+    <w:lsdException w:name="Colorful List Accent 6" w:uiPriority="72"/>
+    <w:lsdException w:name="Colorful Grid Accent 6" w:uiPriority="73"/>
+    <w:lsdException w:name="Subtle Emphasis" w:uiPriority="19" w:qFormat="1"/>
+    <w:lsdException w:name="Intense Emphasis" w:uiPriority="21" w:qFormat="1"/>
+    <w:lsdException w:name="Subtle Reference" w:uiPriority="31" w:qFormat="1"/>
+    <w:lsdException w:name="Intense Reference" w:uiPriority="32" w:qFormat="1"/>
+    <w:lsdException w:name="Book Title" w:uiPriority="33" w:qFormat="1"/>
+    <w:lsdException w:name="Bibliography" w:semiHidden="1" w:uiPriority="37" w:unhideWhenUsed="1"/>
+    <w:lsdException w:name="TOC Heading" w:semiHidden="1" w:uiPriority="39" w:unhideWhenUsed="1" w:qFormat="1"/>
+    <w:lsdException w:name="Plain Table 1" w:uiPriority="41"/>
+    <w:lsdException w:name="Plain Table 2" w:uiPriority="42"/>
+    <w:lsdException w:name="Plain Table 3" w:uiPriority="43"/>
+    <w:lsdException w:name="Plain Table 4" w:uiPriority="44"/>
+    <w:lsdException w:name="Plain Table 5" w:uiPriority="45"/>
+    <w:lsdException w:name="Grid Table Light" w:uiPriority="40"/>
+    <w:lsdException w:name="Grid Table 1 Light" w:uiPriority="46"/>
+    <w:lsdException w:name="Grid Table 2" w:uiPriority="47"/>
+    <w:lsdException w:name="Grid Table 3" w:uiPriority="48"/>
+    <w:lsdException w:name="Grid Table 4" w:uiPriority="49"/>
+    <w:lsdException w:name="Grid Table 5 Dark" w:uiPriority="50"/>
+    <w:lsdException w:name="Grid Table 6 Colorful" w:uiPriority="51"/>
+    <w:lsdException w:name="Grid Table 7 Colorful" w:uiPriority="52"/>
+    <w:lsdException w:name="Grid Table 1 Light Accent 1" w:uiPriority="46"/>
+    <w:lsdException w:name="Grid Table 2 Accent 1" w:uiPriority="47"/>
+    <w:lsdException w:name="Grid Table 3 Accent 1" w:uiPriority="48"/>
+    <w:lsdException w:name="Grid Table 4 Accent 1" w:uiPriority="49"/>
+    <w:lsdException w:name="Grid Table 5 Dark Accent 1" w:uiPriority="50"/>
+    <w:lsdException w:name="Grid Table 6 Colorful Accent 1" w:uiPriority="51"/>
+    <w:lsdException w:name="Grid Table 7 Colorful Accent 1" w:uiPriority="52"/>
+    <w:lsdException w:name="Grid Table 1 Light Accent 2" w:uiPriority="46"/>
+    <w:lsdException w:name="Grid Table 2 Accent 2" w:uiPriority="47"/>
+    <w:lsdException w:name="Grid Table 3 Accent 2" w:uiPriority="48"/>
+    <w:lsdException w:name="Grid Table 4 Accent 2" w:uiPriority="49"/>
+    <w:lsdException w:name="Grid Table 5 Dark Accent 2" w:uiPriority="50"/>
+    <w:lsdException w:name="Grid Table 6 Colorful Accent 2" w:uiPriority="51"/>
+    <w:lsdException w:name="Grid Table 7 Colorful Accent 2" w:uiPriority="52"/>
+    <w:lsdException w:name="Grid Table 1 Light Accent 3" w:uiPriority="46"/>
+    <w:lsdException w:name="Grid Table 2 Accent 3" w:uiPriority="47"/>
+    <w:lsdException w:name="Grid Table 3 Accent 3" w:uiPriority="48"/>
+    <w:lsdException w:name="Grid Table 4 Accent 3" w:uiPriority="49"/>
+    <w:lsdException w:name="Grid Table 5 Dark Accent 3" w:uiPriority="50"/>
+    <w:lsdException w:name="Grid Table 6 Colorful Accent 3" w:uiPriority="51"/>
+    <w:lsdException w:name="Grid Table 7 Colorful Accent 3" w:uiPriority="52"/>
+    <w:lsdException w:name="Grid Table 1 Light Accent 4" w:uiPriority="46"/>
+    <w:lsdException w:name="Grid Table 2 Accent 4" w:uiPriority="47"/>
+    <w:lsdException w:name="Grid Table 3 Accent 4" w:uiPriority="48"/>
+    <w:lsdException w:name="Grid Table 4 Accent 4" w:uiPriority="49"/>
+    <w:lsdException w:name="Grid Table 5 Dark Accent 4" w:uiPriority="50"/>
+    <w:lsdException w:name="Grid Table 6 Colorful Accent 4" w:uiPriority="51"/>
+    <w:lsdException w:name="Grid Table 7 Colorful Accent 4" w:uiPriority="52"/>
+    <w:lsdException w:name="Grid Table 1 Light Accent 5" w:uiPriority="46"/>
+    <w:lsdException w:name="Grid Table 2 Accent 5" w:uiPriority="47"/>
+    <w:lsdException w:name="Grid Table 3 Accent 5" w:uiPriority="48"/>
+    <w:lsdException w:name="Grid Table 4 Accent 5" w:uiPriority="49"/>
+    <w:lsdException w:name="Grid Table 5 Dark Accent 5" w:uiPriority="50"/>
+    <w:lsdException w:name="Grid Table 6 Colorful Accent 5" w:uiPriority="51"/>
+    <w:lsdException w:name="Grid Table 7 Colorful Accent 5" w:uiPriority="52"/>
+    <w:lsdException w:name="Grid Table 1 Light Accent 6" w:uiPriority="46"/>
+    <w:lsdException w:name="Grid Table 2 Accent 6" w:uiPriority="47"/>
+    <w:lsdException w:name="Grid Table 3 Accent 6" w:uiPriority="48"/>
+    <w:lsdException w:name="Grid Table 4 Accent 6" w:uiPriority="49"/>
+    <w:lsdException w:name="Grid Table 5 Dark Accent 6" w:uiPriority="50"/>
+    <w:lsdException w:name="Grid Table 6 Colorful Accent 6" w:uiPriority="51"/>
+    <w:lsdException w:name="Grid Table 7 Colorful Accent 6" w:uiPriority="52"/>
+    <w:lsdException w:name="List Table 1 Light" w:uiPriority="46"/>
+    <w:lsdException w:name="List Table 2" w:uiPriority="47"/>
+    <w:lsdException w:name="List Table 3" w:uiPriority="48"/>
+    <w:lsdException w:name="List Table 4" w:uiPriority="49"/>
+    <w:lsdException w:name="List Table 5 Dark" w:uiPriority="50"/>
+    <w:lsdException w:name="List Table 6 Colorful" w:uiPriority="51"/>
+    <w:lsdException w:name="List Table 7 Colorful" w:uiPriority="52"/>
+    <w:lsdException w:name="List Table 1 Light Accent 1" w:uiPriority="46"/>
+    <w:lsdException w:name="List Table 2 Accent 1" w:uiPriority="47"/>
+    <w:lsdException w:name="List Table 3 Accent 1" w:uiPriority="48"/>
+    <w:lsdException w:name="List Table 4 Accent 1" w:uiPriority="49"/>
+    <w:lsdException w:name="List Table 5 Dark Accent 1" w:uiPriority="50"/>
+    <w:lsdException w:name="List Table 6 Colorful Accent 1" w:uiPriority="51"/>
+    <w:lsdException w:name="List Table 7 Colorful Accent 1" w:uiPriority="52"/>
+    <w:lsdException w:name="List Table 1 Light Accent 2" w:uiPriority="46"/>
+    <w:lsdException w:name="List Table 2 Accent 2" w:uiPriority="47"/>
+    <w:lsdException w:name="List Table 3 Accent 2" w:uiPriority="48"/>
+    <w:lsdException w:name="List Table 4 Accent 2" w:uiPriority="49"/>
+    <w:lsdException w:name="List Table 5 Dark Accent 2" w:uiPriority="50"/>
+    <w:lsdException w:name="List Table 6 Colorful Accent 2" w:uiPriority="51"/>
+    <w:lsdException w:name="List Table 7 Colorful Accent 2" w:uiPriority="52"/>
+    <w:lsdException w:name="List Table 1 Light Accent 3" w:uiPriority="46"/>
+    <w:lsdException w:name="List Table 2 Accent 3" w:uiPriority="47"/>
+    <w:lsdException w:name="List Table 3 Accent 3" w:uiPriority="48"/>
+    <w:lsdException w:name="List Table 4 Accent 3" w:uiPriority="49"/>
+    <w:lsdException w:name="List Table 5 Dark Accent 3" w:uiPriority="50"/>
+    <w:lsdException w:name="List Table 6 Colorful Accent 3" w:uiPriority="51"/>
+    <w:lsdException w:name="List Table 7 Colorful Accent 3" w:uiPriority="52"/>
+    <w:lsdException w:name="List Table 1 Light Accent 4" w:uiPriority="46"/>
+    <w:lsdException w:name="List Table 2 Accent 4" w:uiPriority="47"/>
+    <w:lsdException w:name="List Table 3 Accent 4" w:uiPriority="48"/>
+    <w:lsdException w:name="List Table 4 Accent 4" w:uiPriority="49"/>
+    <w:lsdException w:name="List Table 5 Dark Accent 4" w:uiPriority="50"/>
+    <w:lsdException w:name="List Table 6 Colorful Accent 4" w:uiPriority="51"/>
+    <w:lsdException w:name="List Table 7 Colorful Accent 4" w:uiPriority="52"/>
+    <w:lsdException w:name="List Table 1 Light Accent 5" w:uiPriority="46"/>
+    <w:lsdException w:name="List Table 2 Accent 5" w:uiPriority="47"/>
+    <w:lsdException w:name="List Table 3 Accent 5" w:uiPriority="48"/>
+    <w:lsdException w:name="List Table 4 Accent 5" w:uiPriority="49"/>
+    <w:lsdException w:name="List Table 5 Dark Accent 5" w:uiPriority="50"/>
+    <w:lsdException w:name="List Table 6 Colorful Accent 5" w:uiPriority="51"/>
+    <w:lsdException w:name="List Table 7 Colorful Accent 5" w:uiPriority="52"/>
+    <w:lsdException w:name="List Table 1 Light Accent 6" w:uiPriority="46"/>
+    <w:lsdException w:name="List Table 2 Accent 6" w:uiPriority="47"/>
+    <w:lsdException w:name="List Table 3 Accent 6" w:uiPriority="48"/>
+    <w:lsdException w:name="List Table 4 Accent 6" w:uiPriority="49"/>
+    <w:lsdException w:name="List Table 5 Dark Accent 6" w:uiPriority="50"/>
+    <w:lsdException w:name="List Table 6 Colorful Accent 6" w:uiPriority="51"/>
+    <w:lsdException w:name="List Table 7 Colorful Accent 6" w:uiPriority="52"/>
   </w:latentStyles>
   <w:style w:type="paragraph" w:default="1" w:styleId="Normal">
     <w:name w:val="Normal"/>
@@ -928,7 +1305,6 @@
     <w:uiPriority w:val="99"/>
     <w:semiHidden/>
     <w:unhideWhenUsed/>
-    <w:qFormat/>
     <w:tblPr>
       <w:tblInd w:w="0" w:type="dxa"/>
       <w:tblCellMar>

</xml_diff>

<commit_message>
Slight changes to meeting minutes and template
Made the template the exact same style as in the updated meeting minutes
file and changed the group number at the top of both (was previously 10
as with Charlie's old group, now 20)
</commit_message>
<xml_diff>
--- a/Meeting Minutes/Sprint 1 - 20-10-16 Meeting Minutes.docx
+++ b/Meeting Minutes/Sprint 1 - 20-10-16 Meeting Minutes.docx
@@ -26,7 +26,15 @@
         <w:rPr>
           <w:i/>
         </w:rPr>
-        <w:t>20/10/2016</w:t>
+        <w:t>20/10/2</w:t>
+      </w:r>
+      <w:bookmarkStart w:id="0" w:name="_GoBack"/>
+      <w:bookmarkEnd w:id="0"/>
+      <w:r>
+        <w:rPr>
+          <w:i/>
+        </w:rPr>
+        <w:t>016</w:t>
       </w:r>
     </w:p>
     <w:p>
@@ -394,15 +402,7 @@
         <w:rPr>
           <w:i/>
         </w:rPr>
-        <w:t>As a programmer</w:t>
-      </w:r>
-      <w:bookmarkStart w:id="0" w:name="_GoBack"/>
-      <w:bookmarkEnd w:id="0"/>
-      <w:r>
-        <w:rPr>
-          <w:i/>
-        </w:rPr>
-        <w:t xml:space="preserve"> work on the </w:t>
+        <w:t xml:space="preserve">As a programmer work on the </w:t>
       </w:r>
       <w:r>
         <w:rPr>
@@ -653,7 +653,10 @@
       <w:pStyle w:val="Header"/>
     </w:pPr>
     <w:r>
-      <w:t>L4/5 – Group 10</w:t>
+      <w:t>L4/5 – Group 2</w:t>
+    </w:r>
+    <w:r>
+      <w:t>0</w:t>
     </w:r>
     <w:r>
       <w:t>: Meeting minutes</w:t>
@@ -1337,7 +1340,6 @@
     <w:basedOn w:val="Normal"/>
     <w:link w:val="HeaderChar"/>
     <w:uiPriority w:val="99"/>
-    <w:semiHidden/>
     <w:unhideWhenUsed/>
     <w:rsid w:val="00467A72"/>
     <w:pPr>
@@ -1353,7 +1355,6 @@
     <w:basedOn w:val="DefaultParagraphFont"/>
     <w:link w:val="Header"/>
     <w:uiPriority w:val="99"/>
-    <w:semiHidden/>
     <w:rsid w:val="00467A72"/>
   </w:style>
   <w:style w:type="paragraph" w:styleId="Footer">
@@ -1361,7 +1362,6 @@
     <w:basedOn w:val="Normal"/>
     <w:link w:val="FooterChar"/>
     <w:uiPriority w:val="99"/>
-    <w:semiHidden/>
     <w:unhideWhenUsed/>
     <w:rsid w:val="00467A72"/>
     <w:pPr>
@@ -1377,7 +1377,6 @@
     <w:basedOn w:val="DefaultParagraphFont"/>
     <w:link w:val="Footer"/>
     <w:uiPriority w:val="99"/>
-    <w:semiHidden/>
     <w:rsid w:val="00467A72"/>
   </w:style>
 </w:styles>

</xml_diff>